<commit_message>
kleine Änderung im Angebot
</commit_message>
<xml_diff>
--- a/docs/Angebot.docx
+++ b/docs/Angebot.docx
@@ -20,13 +20,8 @@
         <w:t>Dr.</w:t>
       </w:r>
       <w:r>
-        <w:t xml:space="preserve"> Martin </w:t>
-      </w:r>
-      <w:proofErr w:type="spellStart"/>
-      <w:r>
-        <w:t>Pinzger</w:t>
-      </w:r>
-      <w:proofErr w:type="spellEnd"/>
+        <w:t xml:space="preserve"> Martin Pinzger</w:t>
+      </w:r>
     </w:p>
     <w:p>
       <w:pPr>
@@ -96,36 +91,14 @@
         <w:rPr>
           <w:b/>
         </w:rPr>
-        <w:t xml:space="preserve"> </w:t>
-      </w:r>
-      <w:proofErr w:type="spellStart"/>
-      <w:r>
-        <w:rPr>
-          <w:b/>
-        </w:rPr>
-        <w:t>Deluxe</w:t>
-      </w:r>
-      <w:proofErr w:type="spellEnd"/>
-      <w:r>
-        <w:rPr>
-          <w:b/>
-        </w:rPr>
-        <w:t>“</w:t>
+        <w:t xml:space="preserve"> Deluxe“</w:t>
       </w:r>
     </w:p>
     <w:p/>
     <w:p/>
     <w:p>
       <w:r>
-        <w:t xml:space="preserve">Sehr geehrter Herr </w:t>
-      </w:r>
-      <w:proofErr w:type="spellStart"/>
-      <w:r>
-        <w:t>Pinzger</w:t>
-      </w:r>
-      <w:proofErr w:type="spellEnd"/>
-      <w:r>
-        <w:t>,</w:t>
+        <w:t>Sehr geehrter Herr Pinzger,</w:t>
       </w:r>
     </w:p>
     <w:p/>
@@ -134,15 +107,7 @@
         <w:t>mit diesem Schreiben</w:t>
       </w:r>
       <w:r>
-        <w:t xml:space="preserve"> möchten wir, </w:t>
-      </w:r>
-      <w:proofErr w:type="spellStart"/>
-      <w:r>
-        <w:t>WINchester</w:t>
-      </w:r>
-      <w:proofErr w:type="spellEnd"/>
-      <w:r>
-        <w:t xml:space="preserve"> Games, Ihnen unser Angebot zu einer Weiterentwicklung von UNO unterbreiten.</w:t>
+        <w:t xml:space="preserve"> möchten wir, WINchester Games, Ihnen unser Angebot zu einer Weiterentwicklung von UNO unterbreiten.</w:t>
       </w:r>
     </w:p>
     <w:p>
@@ -304,13 +269,28 @@
           <w:u w:val="single"/>
           <w:lang w:val="de-AT"/>
         </w:rPr>
-        <w:t>zusätzliche Features</w:t>
-      </w:r>
-      <w:r>
-        <w:rPr>
-          <w:lang w:val="de-AT"/>
-        </w:rPr>
-        <w:t xml:space="preserve"> (wenn zeitlich möglich):</w:t>
+        <w:t>mögliche</w:t>
+      </w:r>
+      <w:r>
+        <w:rPr>
+          <w:u w:val="single"/>
+          <w:lang w:val="de-AT"/>
+        </w:rPr>
+        <w:t xml:space="preserve"> Features</w:t>
+      </w:r>
+      <w:r>
+        <w:rPr>
+          <w:lang w:val="de-AT"/>
+        </w:rPr>
+        <w:t xml:space="preserve"> (optional)</w:t>
+      </w:r>
+      <w:bookmarkStart w:id="0" w:name="_GoBack"/>
+      <w:bookmarkEnd w:id="0"/>
+      <w:r>
+        <w:rPr>
+          <w:lang w:val="de-AT"/>
+        </w:rPr>
+        <w:t>:</w:t>
       </w:r>
     </w:p>
     <w:p>
@@ -342,14 +322,12 @@
           <w:lang w:val="de-AT"/>
         </w:rPr>
       </w:pPr>
-      <w:proofErr w:type="spellStart"/>
       <w:r>
         <w:rPr>
           <w:lang w:val="de-AT"/>
         </w:rPr>
         <w:t>Scoreboard</w:t>
       </w:r>
-      <w:proofErr w:type="spellEnd"/>
     </w:p>
     <w:p>
       <w:pPr>
@@ -403,21 +381,7 @@
         <w:rPr>
           <w:lang w:val="de-AT"/>
         </w:rPr>
-        <w:t xml:space="preserve"> € </w:t>
-      </w:r>
-      <w:proofErr w:type="gramStart"/>
-      <w:r>
-        <w:rPr>
-          <w:lang w:val="de-AT"/>
-        </w:rPr>
-        <w:t>150,--</w:t>
-      </w:r>
-      <w:proofErr w:type="gramEnd"/>
-      <w:r>
-        <w:rPr>
-          <w:lang w:val="de-AT"/>
-        </w:rPr>
-        <w:t xml:space="preserve"> = </w:t>
+        <w:t xml:space="preserve"> € 150,-- = </w:t>
       </w:r>
       <w:r>
         <w:rPr>
@@ -625,8 +589,6 @@
         </w:rPr>
         <w:t>Project Manager</w:t>
       </w:r>
-      <w:bookmarkStart w:id="0" w:name="_GoBack"/>
-      <w:bookmarkEnd w:id="0"/>
     </w:p>
     <w:p>
       <w:pPr>
@@ -818,23 +780,13 @@
         </wp:anchor>
       </w:drawing>
     </w:r>
-    <w:proofErr w:type="spellStart"/>
     <w:r>
       <w:rPr>
         <w:b/>
         <w:sz w:val="24"/>
         <w:lang w:val="de-AT"/>
       </w:rPr>
-      <w:t>WINchester</w:t>
-    </w:r>
-    <w:proofErr w:type="spellEnd"/>
-    <w:r>
-      <w:rPr>
-        <w:b/>
-        <w:sz w:val="24"/>
-        <w:lang w:val="de-AT"/>
-      </w:rPr>
-      <w:t xml:space="preserve"> Games</w:t>
+      <w:t>WINchester Games</w:t>
     </w:r>
   </w:p>
   <w:p>

</xml_diff>

<commit_message>
neues logo und leerzeichen in angebot
</commit_message>
<xml_diff>
--- a/docs/Angebot.docx
+++ b/docs/Angebot.docx
@@ -19,8 +19,13 @@
         <w:t>Dr.</w:t>
       </w:r>
       <w:r>
-        <w:t xml:space="preserve"> Martin Pinzger</w:t>
-      </w:r>
+        <w:t xml:space="preserve"> Martin </w:t>
+      </w:r>
+      <w:proofErr w:type="spellStart"/>
+      <w:r>
+        <w:t>Pinzger</w:t>
+      </w:r>
+      <w:proofErr w:type="spellEnd"/>
     </w:p>
     <w:p>
       <w:pPr>
@@ -89,14 +94,36 @@
         <w:rPr>
           <w:b/>
         </w:rPr>
-        <w:t xml:space="preserve"> Deluxe“</w:t>
+        <w:t xml:space="preserve"> </w:t>
+      </w:r>
+      <w:proofErr w:type="spellStart"/>
+      <w:r>
+        <w:rPr>
+          <w:b/>
+        </w:rPr>
+        <w:t>Deluxe</w:t>
+      </w:r>
+      <w:proofErr w:type="spellEnd"/>
+      <w:r>
+        <w:rPr>
+          <w:b/>
+        </w:rPr>
+        <w:t>“</w:t>
       </w:r>
     </w:p>
     <w:p/>
     <w:p/>
     <w:p>
       <w:r>
-        <w:t>Sehr geehrter Herr Pinzger,</w:t>
+        <w:t xml:space="preserve">Sehr geehrter Herr </w:t>
+      </w:r>
+      <w:proofErr w:type="spellStart"/>
+      <w:r>
+        <w:t>Pinzger</w:t>
+      </w:r>
+      <w:proofErr w:type="spellEnd"/>
+      <w:r>
+        <w:t>,</w:t>
       </w:r>
     </w:p>
     <w:p/>
@@ -105,7 +132,15 @@
         <w:t>mit diesem Schreiben</w:t>
       </w:r>
       <w:r>
-        <w:t xml:space="preserve"> möchten wir, WINchester Games, Ihnen unser Angebot zu einer Weiterentwicklung von UNO unterbreiten.</w:t>
+        <w:t xml:space="preserve"> möchten wir, </w:t>
+      </w:r>
+      <w:proofErr w:type="spellStart"/>
+      <w:r>
+        <w:t>WINchester</w:t>
+      </w:r>
+      <w:proofErr w:type="spellEnd"/>
+      <w:r>
+        <w:t xml:space="preserve"> Games, Ihnen unser Angebot zu einer Weiterentwicklung von UNO unterbreiten.</w:t>
       </w:r>
     </w:p>
     <w:p>
@@ -334,12 +369,14 @@
           <w:lang w:val="de-AT"/>
         </w:rPr>
       </w:pPr>
+      <w:proofErr w:type="spellStart"/>
       <w:r>
         <w:rPr>
           <w:lang w:val="de-AT"/>
         </w:rPr>
         <w:t>Scoreboard</w:t>
       </w:r>
+      <w:proofErr w:type="spellEnd"/>
     </w:p>
     <w:p>
       <w:pPr>
@@ -454,18 +491,7 @@
               <w:t xml:space="preserve">Arbeitsstunde </w:t>
             </w:r>
             <w:r>
-              <w:t>(</w:t>
-            </w:r>
-            <w:r>
-              <w:t>Planung,</w:t>
-            </w:r>
-            <w:r>
-              <w:t xml:space="preserve"> </w:t>
-            </w:r>
-            <w:bookmarkStart w:id="0" w:name="_GoBack"/>
-            <w:bookmarkEnd w:id="0"/>
-            <w:r>
-              <w:t xml:space="preserve">Entwicklung, </w:t>
+              <w:t xml:space="preserve">(Planung, Entwicklung, </w:t>
             </w:r>
             <w:r>
               <w:t>Quality Assurance)</w:t>
@@ -629,6 +655,12 @@
         <w:rPr>
           <w:lang w:val="de-AT"/>
         </w:rPr>
+        <w:t xml:space="preserve"> </w:t>
+      </w:r>
+      <w:r>
+        <w:rPr>
+          <w:lang w:val="de-AT"/>
+        </w:rPr>
         <w:t>Sollten Sie weitere Information benötigen</w:t>
       </w:r>
       <w:r>
@@ -762,8 +794,18 @@
         <w:rPr>
           <w:lang w:val="de-AT"/>
         </w:rPr>
-        <w:t>Manuel Hobisch</w:t>
-      </w:r>
+        <w:t xml:space="preserve">Manuel </w:t>
+      </w:r>
+      <w:proofErr w:type="spellStart"/>
+      <w:r>
+        <w:rPr>
+          <w:lang w:val="de-AT"/>
+        </w:rPr>
+        <w:t>Hobisch</w:t>
+      </w:r>
+      <w:bookmarkStart w:id="0" w:name="_GoBack"/>
+      <w:bookmarkEnd w:id="0"/>
+      <w:proofErr w:type="spellEnd"/>
     </w:p>
     <w:p>
       <w:pPr>
@@ -904,20 +946,21 @@
     <w:r>
       <w:rPr>
         <w:noProof/>
+        <w:lang w:val="de-AT"/>
       </w:rPr>
       <w:drawing>
-        <wp:anchor distT="0" distB="0" distL="114300" distR="114300" simplePos="0" relativeHeight="251658240" behindDoc="0" locked="0" layoutInCell="1" allowOverlap="1" wp14:anchorId="75478F52">
+        <wp:anchor distT="0" distB="0" distL="114300" distR="114300" simplePos="0" relativeHeight="251658240" behindDoc="0" locked="0" layoutInCell="1" allowOverlap="1" wp14:anchorId="0F8D5F39">
           <wp:simplePos x="0" y="0"/>
           <wp:positionH relativeFrom="column">
-            <wp:posOffset>-110679</wp:posOffset>
+            <wp:posOffset>-29876</wp:posOffset>
           </wp:positionH>
           <wp:positionV relativeFrom="paragraph">
-            <wp:posOffset>59690</wp:posOffset>
+            <wp:posOffset>13557</wp:posOffset>
           </wp:positionV>
-          <wp:extent cx="2944800" cy="590400"/>
-          <wp:effectExtent l="0" t="0" r="0" b="0"/>
-          <wp:wrapNone/>
-          <wp:docPr id="1" name="Grafik 1"/>
+          <wp:extent cx="3029970" cy="605927"/>
+          <wp:effectExtent l="0" t="0" r="0" b="3810"/>
+          <wp:wrapSquare wrapText="bothSides"/>
+          <wp:docPr id="3" name="Grafik 3"/>
           <wp:cNvGraphicFramePr>
             <a:graphicFrameLocks xmlns:a="http://schemas.openxmlformats.org/drawingml/2006/main" noChangeAspect="1"/>
           </wp:cNvGraphicFramePr>
@@ -925,7 +968,7 @@
             <a:graphicData uri="http://schemas.openxmlformats.org/drawingml/2006/picture">
               <pic:pic xmlns:pic="http://schemas.openxmlformats.org/drawingml/2006/picture">
                 <pic:nvPicPr>
-                  <pic:cNvPr id="1" name="logo.png"/>
+                  <pic:cNvPr id="3" name="logo_version2.png"/>
                   <pic:cNvPicPr/>
                 </pic:nvPicPr>
                 <pic:blipFill>
@@ -943,7 +986,7 @@
                 <pic:spPr>
                   <a:xfrm>
                     <a:off x="0" y="0"/>
-                    <a:ext cx="2944800" cy="590400"/>
+                    <a:ext cx="3029970" cy="605927"/>
                   </a:xfrm>
                   <a:prstGeom prst="rect">
                     <a:avLst/>
@@ -952,22 +995,32 @@
               </pic:pic>
             </a:graphicData>
           </a:graphic>
-          <wp14:sizeRelH relativeFrom="margin">
+          <wp14:sizeRelH relativeFrom="page">
             <wp14:pctWidth>0</wp14:pctWidth>
           </wp14:sizeRelH>
-          <wp14:sizeRelV relativeFrom="margin">
+          <wp14:sizeRelV relativeFrom="page">
             <wp14:pctHeight>0</wp14:pctHeight>
           </wp14:sizeRelV>
         </wp:anchor>
       </w:drawing>
     </w:r>
+    <w:proofErr w:type="spellStart"/>
     <w:r>
       <w:rPr>
         <w:b/>
         <w:sz w:val="24"/>
         <w:lang w:val="de-AT"/>
       </w:rPr>
-      <w:t>WINchester Games</w:t>
+      <w:t>WINchester</w:t>
+    </w:r>
+    <w:proofErr w:type="spellEnd"/>
+    <w:r>
+      <w:rPr>
+        <w:b/>
+        <w:sz w:val="24"/>
+        <w:lang w:val="de-AT"/>
+      </w:rPr>
+      <w:t xml:space="preserve"> Games</w:t>
     </w:r>
   </w:p>
   <w:p>

</xml_diff>

<commit_message>
erste offizielle Version des Backlogs, Version 2 des Angebotes, Version 2 der Projektbeschreibung.
</commit_message>
<xml_diff>
--- a/docs/Angebot.docx
+++ b/docs/Angebot.docx
@@ -68,7 +68,10 @@
         <w:jc w:val="right"/>
       </w:pPr>
       <w:r>
-        <w:t>Mittwoch, 14. März 2018</w:t>
+        <w:t>Sonntag, 25</w:t>
+      </w:r>
+      <w:r>
+        <w:t>. März 2018</w:t>
       </w:r>
     </w:p>
     <w:p/>
@@ -397,7 +400,10 @@
         <w:t>Single Player</w:t>
       </w:r>
     </w:p>
-    <w:p/>
+    <w:p>
+      <w:bookmarkStart w:id="0" w:name="_GoBack"/>
+      <w:bookmarkEnd w:id="0"/>
+    </w:p>
     <w:p>
       <w:r>
         <w:t xml:space="preserve">Für die Kostenplanung wurde zusammenfassend folgende </w:t>
@@ -794,18 +800,8 @@
         <w:rPr>
           <w:lang w:val="de-AT"/>
         </w:rPr>
-        <w:t xml:space="preserve">Manuel </w:t>
-      </w:r>
-      <w:proofErr w:type="spellStart"/>
-      <w:r>
-        <w:rPr>
-          <w:lang w:val="de-AT"/>
-        </w:rPr>
-        <w:t>Hobisch</w:t>
-      </w:r>
-      <w:bookmarkStart w:id="0" w:name="_GoBack"/>
-      <w:bookmarkEnd w:id="0"/>
-      <w:proofErr w:type="spellEnd"/>
+        <w:t>Manuel Hobisch</w:t>
+      </w:r>
     </w:p>
     <w:p>
       <w:pPr>

</xml_diff>